<commit_message>
cars instead of faces
</commit_message>
<xml_diff>
--- a/Stanford Vision & Perception Neuroscience Lab/images source and treatment.docx
+++ b/Stanford Vision & Perception Neuroscience Lab/images source and treatment.docx
@@ -24,9 +24,13 @@
           <w:szCs w:val="27"/>
           <w:lang w:val="en-US" w:eastAsia="pt-PT"/>
         </w:rPr>
-        <w:fldChar w:fldCharType="begin"/>
-      </w:r>
-      <w:r>
+        <w:t>Images from freely available database:</w:t>
+      </w:r>
+    </w:p>
+    <w:p>
+      <w:pPr>
+        <w:spacing w:before="100" w:beforeAutospacing="1" w:after="100" w:afterAutospacing="1" w:line="240" w:lineRule="auto"/>
+        <w:outlineLvl w:val="2"/>
         <w:rPr>
           <w:rFonts w:ascii="Times New Roman" w:eastAsia="Times New Roman" w:hAnsi="Times New Roman" w:cs="Times New Roman"/>
           <w:b/>
@@ -35,9 +39,26 @@
           <w:szCs w:val="27"/>
           <w:lang w:val="en-US" w:eastAsia="pt-PT"/>
         </w:rPr>
-        <w:instrText xml:space="preserve"> HYPERLINK "</w:instrText>
-      </w:r>
-      <w:r>
+      </w:pPr>
+      <w:hyperlink r:id="rId5" w:history="1">
+        <w:r>
+          <w:rPr>
+            <w:rStyle w:val="Hyperlink"/>
+            <w:rFonts w:ascii="Times New Roman" w:eastAsia="Times New Roman" w:hAnsi="Times New Roman" w:cs="Times New Roman"/>
+            <w:b/>
+            <w:bCs/>
+            <w:sz w:val="27"/>
+            <w:szCs w:val="27"/>
+            <w:lang w:val="en-US" w:eastAsia="pt-PT"/>
+          </w:rPr>
+          <w:t>https://github.com/VPNL/fLoc#stimulus-conditions</w:t>
+        </w:r>
+      </w:hyperlink>
+    </w:p>
+    <w:p>
+      <w:pPr>
+        <w:spacing w:before="100" w:beforeAutospacing="1" w:after="100" w:afterAutospacing="1" w:line="240" w:lineRule="auto"/>
+        <w:outlineLvl w:val="2"/>
         <w:rPr>
           <w:rFonts w:ascii="Times New Roman" w:eastAsia="Times New Roman" w:hAnsi="Times New Roman" w:cs="Times New Roman"/>
           <w:b/>
@@ -46,9 +67,12 @@
           <w:szCs w:val="27"/>
           <w:lang w:val="en-US" w:eastAsia="pt-PT"/>
         </w:rPr>
-        <w:instrText>https://github.com/VPNL/fLoc#stimulus-conditions</w:instrText>
-      </w:r>
-      <w:r>
+      </w:pPr>
+    </w:p>
+    <w:p>
+      <w:pPr>
+        <w:spacing w:before="100" w:beforeAutospacing="1" w:after="100" w:afterAutospacing="1" w:line="240" w:lineRule="auto"/>
+        <w:outlineLvl w:val="2"/>
         <w:rPr>
           <w:rFonts w:ascii="Times New Roman" w:eastAsia="Times New Roman" w:hAnsi="Times New Roman" w:cs="Times New Roman"/>
           <w:b/>
@@ -57,8 +81,7 @@
           <w:szCs w:val="27"/>
           <w:lang w:val="en-US" w:eastAsia="pt-PT"/>
         </w:rPr>
-        <w:instrText xml:space="preserve">" </w:instrText>
-      </w:r>
+      </w:pPr>
       <w:r>
         <w:rPr>
           <w:rFonts w:ascii="Times New Roman" w:eastAsia="Times New Roman" w:hAnsi="Times New Roman" w:cs="Times New Roman"/>
@@ -68,70 +91,6 @@
           <w:szCs w:val="27"/>
           <w:lang w:val="en-US" w:eastAsia="pt-PT"/>
         </w:rPr>
-        <w:fldChar w:fldCharType="separate"/>
-      </w:r>
-      <w:r>
-        <w:rPr>
-          <w:rStyle w:val="Hyperlink"/>
-          <w:rFonts w:ascii="Times New Roman" w:eastAsia="Times New Roman" w:hAnsi="Times New Roman" w:cs="Times New Roman"/>
-          <w:b/>
-          <w:bCs/>
-          <w:sz w:val="27"/>
-          <w:szCs w:val="27"/>
-          <w:lang w:val="en-US" w:eastAsia="pt-PT"/>
-        </w:rPr>
-        <w:t>https://github.com/VPNL/fLoc#stimulus-conditions</w:t>
-      </w:r>
-      <w:r>
-        <w:rPr>
-          <w:rFonts w:ascii="Times New Roman" w:eastAsia="Times New Roman" w:hAnsi="Times New Roman" w:cs="Times New Roman"/>
-          <w:b/>
-          <w:bCs/>
-          <w:sz w:val="27"/>
-          <w:szCs w:val="27"/>
-          <w:lang w:val="en-US" w:eastAsia="pt-PT"/>
-        </w:rPr>
-        <w:fldChar w:fldCharType="end"/>
-      </w:r>
-    </w:p>
-    <w:p>
-      <w:pPr>
-        <w:spacing w:before="100" w:beforeAutospacing="1" w:after="100" w:afterAutospacing="1" w:line="240" w:lineRule="auto"/>
-        <w:outlineLvl w:val="2"/>
-        <w:rPr>
-          <w:rFonts w:ascii="Times New Roman" w:eastAsia="Times New Roman" w:hAnsi="Times New Roman" w:cs="Times New Roman"/>
-          <w:b/>
-          <w:bCs/>
-          <w:sz w:val="27"/>
-          <w:szCs w:val="27"/>
-          <w:lang w:val="en-US" w:eastAsia="pt-PT"/>
-        </w:rPr>
-      </w:pPr>
-      <w:bookmarkStart w:id="0" w:name="_GoBack"/>
-      <w:bookmarkEnd w:id="0"/>
-    </w:p>
-    <w:p>
-      <w:pPr>
-        <w:spacing w:before="100" w:beforeAutospacing="1" w:after="100" w:afterAutospacing="1" w:line="240" w:lineRule="auto"/>
-        <w:outlineLvl w:val="2"/>
-        <w:rPr>
-          <w:rFonts w:ascii="Times New Roman" w:eastAsia="Times New Roman" w:hAnsi="Times New Roman" w:cs="Times New Roman"/>
-          <w:b/>
-          <w:bCs/>
-          <w:sz w:val="27"/>
-          <w:szCs w:val="27"/>
-          <w:lang w:val="en-US" w:eastAsia="pt-PT"/>
-        </w:rPr>
-      </w:pPr>
-      <w:r>
-        <w:rPr>
-          <w:rFonts w:ascii="Times New Roman" w:eastAsia="Times New Roman" w:hAnsi="Times New Roman" w:cs="Times New Roman"/>
-          <w:b/>
-          <w:bCs/>
-          <w:sz w:val="27"/>
-          <w:szCs w:val="27"/>
-          <w:lang w:val="en-US" w:eastAsia="pt-PT"/>
-        </w:rPr>
         <w:t>Stimulus conditions</w:t>
       </w:r>
     </w:p>
@@ -154,7 +113,7 @@
         </w:rPr>
         <w:t xml:space="preserve">Each of the five stimulus conditions in the localizer is associated with two related image subcategories with 144 images per subcategory (see </w:t>
       </w:r>
-      <w:hyperlink r:id="rId5" w:history="1">
+      <w:hyperlink r:id="rId6" w:history="1">
         <w:r>
           <w:rPr>
             <w:rFonts w:ascii="Courier New" w:eastAsia="Times New Roman" w:hAnsi="Courier New" w:cs="Courier New"/>
@@ -340,7 +299,7 @@
         </w:rPr>
         <w:t xml:space="preserve"> (adapted from </w:t>
       </w:r>
-      <w:hyperlink r:id="rId6" w:history="1">
+      <w:hyperlink r:id="rId7" w:history="1">
         <w:proofErr w:type="spellStart"/>
         <w:r>
           <w:rPr>
@@ -633,27 +592,7 @@
           <w:szCs w:val="24"/>
           <w:lang w:val="en-US" w:eastAsia="pt-PT"/>
         </w:rPr>
-        <w:t xml:space="preserve">The specific image categories packaged with the localizer were selected to contain </w:t>
-      </w:r>
-      <w:proofErr w:type="gramStart"/>
-      <w:r>
-        <w:rPr>
-          <w:rFonts w:ascii="Times New Roman" w:eastAsia="Times New Roman" w:hAnsi="Times New Roman" w:cs="Times New Roman"/>
-          <w:sz w:val="24"/>
-          <w:szCs w:val="24"/>
-          <w:lang w:val="en-US" w:eastAsia="pt-PT"/>
-        </w:rPr>
-        <w:t>common</w:t>
-      </w:r>
-      <w:proofErr w:type="gramEnd"/>
-      <w:r>
-        <w:rPr>
-          <w:rFonts w:ascii="Times New Roman" w:eastAsia="Times New Roman" w:hAnsi="Times New Roman" w:cs="Times New Roman"/>
-          <w:sz w:val="24"/>
-          <w:szCs w:val="24"/>
-          <w:lang w:val="en-US" w:eastAsia="pt-PT"/>
-        </w:rPr>
-        <w:t xml:space="preserve"> sets of parts, such that all images from a given category are different configurations of the same basic components. This is intended to minimize differences in within-category similarity across image sets.</w:t>
+        <w:t>The specific image categories packaged with the localizer were selected to contain common sets of parts, such that all images from a given category are different configurations of the same basic components. This is intended to minimize differences in within-category similarity across image sets.</w:t>
       </w:r>
     </w:p>
     <w:p>
@@ -675,7 +614,7 @@
         </w:rPr>
         <w:t xml:space="preserve">To normalize the low-level properties of stimuli from different categories, we placed each exemplar on a phase-scrambled version of another randomly selected image from the database. We also matched the mean luminance and histograms of grayscale values of each image using the </w:t>
       </w:r>
-      <w:hyperlink r:id="rId7" w:history="1">
+      <w:hyperlink r:id="rId8" w:history="1">
         <w:r>
           <w:rPr>
             <w:rFonts w:ascii="Times New Roman" w:eastAsia="Times New Roman" w:hAnsi="Times New Roman" w:cs="Times New Roman"/>
@@ -697,7 +636,7 @@
         </w:rPr>
         <w:t xml:space="preserve"> (see </w:t>
       </w:r>
-      <w:hyperlink r:id="rId8" w:history="1">
+      <w:hyperlink r:id="rId9" w:history="1">
         <w:proofErr w:type="spellStart"/>
         <w:r>
           <w:rPr>
@@ -745,6 +684,83 @@
       </w:r>
     </w:p>
     <w:p/>
+    <w:p>
+      <w:pPr>
+        <w:rPr>
+          <w:b/>
+        </w:rPr>
+      </w:pPr>
+      <w:r>
+        <w:rPr>
+          <w:b/>
+        </w:rPr>
+        <w:t>For ageing LC study</w:t>
+      </w:r>
+    </w:p>
+    <w:p>
+      <w:pPr>
+        <w:spacing w:after="0"/>
+        <w:ind w:left="45"/>
+      </w:pPr>
+      <w:r>
+        <w:t xml:space="preserve">We used selected images of cars and houses from the database that were clear representatives of the category; measured luminance of centre of each image using the </w:t>
+      </w:r>
+      <w:proofErr w:type="spellStart"/>
+      <w:r>
+        <w:t>Apacer</w:t>
+      </w:r>
+      <w:proofErr w:type="spellEnd"/>
+      <w:r>
+        <w:t xml:space="preserve"> spectrometer; excluded images with luminance |</w:t>
+      </w:r>
+      <w:proofErr w:type="spellStart"/>
+      <w:r>
+        <w:t>zscore</w:t>
+      </w:r>
+      <w:proofErr w:type="spellEnd"/>
+      <w:r>
+        <w:t xml:space="preserve">|&gt;1.5; checked that there was no significant Luminance difference across groups (cars vs houses). </w:t>
+      </w:r>
+      <w:proofErr w:type="spellStart"/>
+      <w:r>
+        <w:t>Avg</w:t>
+      </w:r>
+      <w:proofErr w:type="spellEnd"/>
+      <w:r>
+        <w:t xml:space="preserve"> car </w:t>
+      </w:r>
+      <w:proofErr w:type="gramStart"/>
+      <w:r>
+        <w:t>luminance  =</w:t>
+      </w:r>
+      <w:proofErr w:type="gramEnd"/>
+      <w:r>
+        <w:t xml:space="preserve"> 69 cd/m2</w:t>
+      </w:r>
+      <w:r>
+        <w:t xml:space="preserve">; </w:t>
+      </w:r>
+      <w:proofErr w:type="spellStart"/>
+      <w:r>
+        <w:t>Avg</w:t>
+      </w:r>
+      <w:proofErr w:type="spellEnd"/>
+      <w:r>
+        <w:t xml:space="preserve"> house luminance = 67 cd/m2</w:t>
+      </w:r>
+      <w:r>
+        <w:t xml:space="preserve">; Grey </w:t>
+      </w:r>
+      <w:r>
+        <w:t>Background = 33 cd/m2</w:t>
+      </w:r>
+      <w:r>
+        <w:t>.</w:t>
+      </w:r>
+      <w:bookmarkStart w:id="0" w:name="_GoBack"/>
+      <w:bookmarkEnd w:id="0"/>
+    </w:p>
+    <w:p/>
     <w:sectPr>
       <w:pgSz w:w="11906" w:h="16838"/>
       <w:pgMar w:top="1417" w:right="1701" w:bottom="1417" w:left="1701" w:header="708" w:footer="708" w:gutter="0"/>
@@ -758,6 +774,118 @@
 <file path=word/numbering.xml><?xml version="1.0" encoding="utf-8"?>
 <w:numbering xmlns:wpc="http://schemas.microsoft.com/office/word/2010/wordprocessingCanvas" xmlns:mc="http://schemas.openxmlformats.org/markup-compatibility/2006" xmlns:o="urn:schemas-microsoft-com:office:office" xmlns:r="http://schemas.openxmlformats.org/officeDocument/2006/relationships" xmlns:m="http://schemas.openxmlformats.org/officeDocument/2006/math" xmlns:v="urn:schemas-microsoft-com:vml" xmlns:wp14="http://schemas.microsoft.com/office/word/2010/wordprocessingDrawing" xmlns:wp="http://schemas.openxmlformats.org/drawingml/2006/wordprocessingDrawing" xmlns:w10="urn:schemas-microsoft-com:office:word" xmlns:w="http://schemas.openxmlformats.org/wordprocessingml/2006/main" xmlns:w14="http://schemas.microsoft.com/office/word/2010/wordml" xmlns:w15="http://schemas.microsoft.com/office/word/2012/wordml" xmlns:wpg="http://schemas.microsoft.com/office/word/2010/wordprocessingGroup" xmlns:wpi="http://schemas.microsoft.com/office/word/2010/wordprocessingInk" xmlns:wne="http://schemas.microsoft.com/office/word/2006/wordml" xmlns:wps="http://schemas.microsoft.com/office/word/2010/wordprocessingShape" mc:Ignorable="w14 w15 wp14">
   <w:abstractNum w:abstractNumId="0" w15:restartNumberingAfterBreak="0">
+    <w:nsid w:val="1F1E0789"/>
+    <w:multiLevelType w:val="hybridMultilevel"/>
+    <w:tmpl w:val="2F52B086"/>
+    <w:lvl w:ilvl="0" w:tplc="44D89F34">
+      <w:numFmt w:val="bullet"/>
+      <w:lvlText w:val="-"/>
+      <w:lvlJc w:val="left"/>
+      <w:pPr>
+        <w:ind w:left="405" w:hanging="360"/>
+      </w:pPr>
+      <w:rPr>
+        <w:rFonts w:ascii="Calibri" w:eastAsiaTheme="minorHAnsi" w:hAnsi="Calibri" w:cs="Calibri" w:hint="default"/>
+      </w:rPr>
+    </w:lvl>
+    <w:lvl w:ilvl="1" w:tplc="08090003" w:tentative="1">
+      <w:start w:val="1"/>
+      <w:numFmt w:val="bullet"/>
+      <w:lvlText w:val="o"/>
+      <w:lvlJc w:val="left"/>
+      <w:pPr>
+        <w:ind w:left="1125" w:hanging="360"/>
+      </w:pPr>
+      <w:rPr>
+        <w:rFonts w:ascii="Courier New" w:hAnsi="Courier New" w:cs="Courier New" w:hint="default"/>
+      </w:rPr>
+    </w:lvl>
+    <w:lvl w:ilvl="2" w:tplc="08090005" w:tentative="1">
+      <w:start w:val="1"/>
+      <w:numFmt w:val="bullet"/>
+      <w:lvlText w:val=""/>
+      <w:lvlJc w:val="left"/>
+      <w:pPr>
+        <w:ind w:left="1845" w:hanging="360"/>
+      </w:pPr>
+      <w:rPr>
+        <w:rFonts w:ascii="Wingdings" w:hAnsi="Wingdings" w:hint="default"/>
+      </w:rPr>
+    </w:lvl>
+    <w:lvl w:ilvl="3" w:tplc="08090001" w:tentative="1">
+      <w:start w:val="1"/>
+      <w:numFmt w:val="bullet"/>
+      <w:lvlText w:val=""/>
+      <w:lvlJc w:val="left"/>
+      <w:pPr>
+        <w:ind w:left="2565" w:hanging="360"/>
+      </w:pPr>
+      <w:rPr>
+        <w:rFonts w:ascii="Symbol" w:hAnsi="Symbol" w:hint="default"/>
+      </w:rPr>
+    </w:lvl>
+    <w:lvl w:ilvl="4" w:tplc="08090003" w:tentative="1">
+      <w:start w:val="1"/>
+      <w:numFmt w:val="bullet"/>
+      <w:lvlText w:val="o"/>
+      <w:lvlJc w:val="left"/>
+      <w:pPr>
+        <w:ind w:left="3285" w:hanging="360"/>
+      </w:pPr>
+      <w:rPr>
+        <w:rFonts w:ascii="Courier New" w:hAnsi="Courier New" w:cs="Courier New" w:hint="default"/>
+      </w:rPr>
+    </w:lvl>
+    <w:lvl w:ilvl="5" w:tplc="08090005" w:tentative="1">
+      <w:start w:val="1"/>
+      <w:numFmt w:val="bullet"/>
+      <w:lvlText w:val=""/>
+      <w:lvlJc w:val="left"/>
+      <w:pPr>
+        <w:ind w:left="4005" w:hanging="360"/>
+      </w:pPr>
+      <w:rPr>
+        <w:rFonts w:ascii="Wingdings" w:hAnsi="Wingdings" w:hint="default"/>
+      </w:rPr>
+    </w:lvl>
+    <w:lvl w:ilvl="6" w:tplc="08090001" w:tentative="1">
+      <w:start w:val="1"/>
+      <w:numFmt w:val="bullet"/>
+      <w:lvlText w:val=""/>
+      <w:lvlJc w:val="left"/>
+      <w:pPr>
+        <w:ind w:left="4725" w:hanging="360"/>
+      </w:pPr>
+      <w:rPr>
+        <w:rFonts w:ascii="Symbol" w:hAnsi="Symbol" w:hint="default"/>
+      </w:rPr>
+    </w:lvl>
+    <w:lvl w:ilvl="7" w:tplc="08090003" w:tentative="1">
+      <w:start w:val="1"/>
+      <w:numFmt w:val="bullet"/>
+      <w:lvlText w:val="o"/>
+      <w:lvlJc w:val="left"/>
+      <w:pPr>
+        <w:ind w:left="5445" w:hanging="360"/>
+      </w:pPr>
+      <w:rPr>
+        <w:rFonts w:ascii="Courier New" w:hAnsi="Courier New" w:cs="Courier New" w:hint="default"/>
+      </w:rPr>
+    </w:lvl>
+    <w:lvl w:ilvl="8" w:tplc="08090005" w:tentative="1">
+      <w:start w:val="1"/>
+      <w:numFmt w:val="bullet"/>
+      <w:lvlText w:val=""/>
+      <w:lvlJc w:val="left"/>
+      <w:pPr>
+        <w:ind w:left="6165" w:hanging="360"/>
+      </w:pPr>
+      <w:rPr>
+        <w:rFonts w:ascii="Wingdings" w:hAnsi="Wingdings" w:hint="default"/>
+      </w:rPr>
+    </w:lvl>
+  </w:abstractNum>
+  <w:abstractNum w:abstractNumId="1" w15:restartNumberingAfterBreak="0">
     <w:nsid w:val="37E92CE8"/>
     <w:multiLevelType w:val="multilevel"/>
     <w:tmpl w:val="EB7EE8BE"/>
@@ -907,6 +1035,9 @@
     </w:lvl>
   </w:abstractNum>
   <w:num w:numId="1">
+    <w:abstractNumId w:val="1"/>
+  </w:num>
+  <w:num w:numId="2">
     <w:abstractNumId w:val="0"/>
   </w:num>
 </w:numbering>
@@ -1412,6 +1543,17 @@
       <w:szCs w:val="20"/>
     </w:rPr>
   </w:style>
+  <w:style w:type="paragraph" w:styleId="ListParagraph">
+    <w:name w:val="List Paragraph"/>
+    <w:basedOn w:val="Normal"/>
+    <w:uiPriority w:val="34"/>
+    <w:qFormat/>
+    <w:rsid w:val="002A4271"/>
+    <w:pPr>
+      <w:ind w:left="720"/>
+      <w:contextualSpacing/>
+    </w:pPr>
+  </w:style>
 </w:styles>
 </file>
 

</xml_diff>